<commit_message>
fix some error and update doc
</commit_message>
<xml_diff>
--- a/需求.docx
+++ b/需求.docx
@@ -1104,7 +1104,6 @@
       <w:r>
         <w:t xml:space="preserve"> </w:t>
       </w:r>
-      <w:proofErr w:type="spellStart"/>
       <w:r>
         <w:rPr>
           <w:rFonts w:hint="eastAsia"/>
@@ -1114,7 +1113,6 @@
       <w:r>
         <w:t>setaccess.jsp</w:t>
       </w:r>
-      <w:proofErr w:type="spellEnd"/>
       <w:r>
         <w:t>未完成。没有开启时间段</w:t>
       </w:r>
@@ -1552,6 +1550,15 @@
       <w:r>
         <w:t>原因输入框。</w:t>
       </w:r>
+      <w:r>
+        <w:t>//</w:t>
+      </w:r>
+      <w:r>
+        <w:rPr>
+          <w:rFonts w:hint="eastAsia"/>
+        </w:rPr>
+        <w:t>已修改</w:t>
+      </w:r>
     </w:p>
     <w:p>
       <w:r>
@@ -1568,6 +1575,11 @@
       </w:r>
     </w:p>
     <w:p>
+      <w:pPr>
+        <w:rPr>
+          <w:rFonts w:hint="eastAsia"/>
+        </w:rPr>
+      </w:pPr>
       <w:r>
         <w:rPr>
           <w:noProof/>
@@ -1608,8 +1620,19 @@
           </wp:inline>
         </w:drawing>
       </w:r>
-    </w:p>
-    <w:p>
+      <w:r>
+        <w:t xml:space="preserve"> // </w:t>
+      </w:r>
+      <w:r>
+        <w:t>已修改</w:t>
+      </w:r>
+    </w:p>
+    <w:p>
+      <w:pPr>
+        <w:rPr>
+          <w:rFonts w:hint="eastAsia"/>
+        </w:rPr>
+      </w:pPr>
       <w:r>
         <w:t xml:space="preserve">3. </w:t>
       </w:r>
@@ -1636,6 +1659,11 @@
       </w:r>
     </w:p>
     <w:p>
+      <w:pPr>
+        <w:rPr>
+          <w:rFonts w:hint="eastAsia"/>
+        </w:rPr>
+      </w:pPr>
       <w:r>
         <w:rPr>
           <w:rFonts w:hint="eastAsia"/>
@@ -1663,160 +1691,165 @@
       <w:r>
         <w:t>显示颜色变化。</w:t>
       </w:r>
-    </w:p>
-    <w:p>
-      <w:r>
-        <w:t xml:space="preserve">5. </w:t>
-      </w:r>
-      <w:r>
-        <w:t>各个跟时间相关的表，</w:t>
-      </w:r>
-      <w:r>
-        <w:rPr>
-          <w:rFonts w:hint="eastAsia"/>
-        </w:rPr>
-        <w:t>都</w:t>
-      </w:r>
-      <w:r>
-        <w:t>显示一个日期在表头，</w:t>
-      </w:r>
-      <w:r>
-        <w:rPr>
-          <w:rFonts w:hint="eastAsia"/>
-        </w:rPr>
-        <w:t>表示</w:t>
-      </w:r>
-      <w:r>
-        <w:t>是对应的表。</w:t>
-      </w:r>
-    </w:p>
-    <w:p>
-      <w:r>
-        <w:rPr>
-          <w:rFonts w:hint="eastAsia"/>
-        </w:rPr>
-        <w:t xml:space="preserve">6. </w:t>
-      </w:r>
-      <w:r>
-        <w:rPr>
-          <w:rFonts w:hint="eastAsia"/>
-        </w:rPr>
-        <w:t>查看</w:t>
-      </w:r>
-      <w:r>
-        <w:t>个人座位时，</w:t>
-      </w:r>
-      <w:r>
-        <w:rPr>
-          <w:rFonts w:hint="eastAsia"/>
-        </w:rPr>
-        <w:t>将</w:t>
-      </w:r>
-      <w:proofErr w:type="spellStart"/>
-      <w:r>
-        <w:t>Day_i</w:t>
-      </w:r>
-      <w:proofErr w:type="spellEnd"/>
-      <w:r>
-        <w:t xml:space="preserve">, </w:t>
-      </w:r>
-      <w:proofErr w:type="spellStart"/>
-      <w:r>
-        <w:t>seat_j</w:t>
-      </w:r>
-      <w:proofErr w:type="spellEnd"/>
-      <w:r>
-        <w:t xml:space="preserve"> , </w:t>
-      </w:r>
-      <w:proofErr w:type="spellStart"/>
-      <w:r>
-        <w:t>period_k</w:t>
-      </w:r>
-      <w:proofErr w:type="spellEnd"/>
-      <w:r>
-        <w:rPr>
-          <w:rFonts w:hint="eastAsia"/>
-        </w:rPr>
-        <w:t>转为</w:t>
-      </w:r>
-      <w:r>
-        <w:t>日期，</w:t>
-      </w:r>
-      <w:r>
-        <w:rPr>
-          <w:rFonts w:hint="eastAsia"/>
-        </w:rPr>
-        <w:t>座位</w:t>
-      </w:r>
-      <w:r>
-        <w:t>j</w:t>
-      </w:r>
-      <w:r>
-        <w:t>，</w:t>
-      </w:r>
-      <w:r>
-        <w:rPr>
-          <w:rFonts w:hint="eastAsia"/>
-        </w:rPr>
-        <w:t>几点</w:t>
-      </w:r>
-      <w:r>
-        <w:t>-</w:t>
-      </w:r>
-      <w:r>
-        <w:rPr>
-          <w:rFonts w:hint="eastAsia"/>
-        </w:rPr>
-        <w:t>几点</w:t>
-      </w:r>
-      <w:r>
-        <w:t>时间段</w:t>
-      </w:r>
-    </w:p>
-    <w:p>
-      <w:r>
-        <w:t xml:space="preserve">7. </w:t>
-      </w:r>
-      <w:r>
-        <w:t>给各个页面</w:t>
-      </w:r>
-      <w:r>
-        <w:rPr>
-          <w:rFonts w:hint="eastAsia"/>
-        </w:rPr>
-        <w:t>加上</w:t>
-      </w:r>
-      <w:r>
-        <w:t>合适的跳转</w:t>
-      </w:r>
-      <w:r>
-        <w:t>，</w:t>
-      </w:r>
-      <w:r>
-        <w:rPr>
-          <w:rFonts w:hint="eastAsia"/>
-        </w:rPr>
-        <w:t>能够</w:t>
-      </w:r>
-      <w:r>
-        <w:t>由任意的界面都</w:t>
-      </w:r>
-      <w:r>
-        <w:t>跳转到各自的主界面</w:t>
-      </w:r>
-    </w:p>
-    <w:p>
-      <w:r>
-        <w:t xml:space="preserve">8. </w:t>
-      </w:r>
-      <w:r>
-        <w:t>团体预定原因</w:t>
-      </w:r>
-      <w:r>
-        <w:t>输入框乱码</w:t>
+      <w:r>
+        <w:t xml:space="preserve">// </w:t>
+      </w:r>
+      <w:r>
+        <w:rPr>
+          <w:rFonts w:hint="eastAsia"/>
+        </w:rPr>
+        <w:t>已修改</w:t>
       </w:r>
       <w:bookmarkStart w:id="0" w:name="_GoBack"/>
       <w:bookmarkEnd w:id="0"/>
+    </w:p>
+    <w:p>
+      <w:r>
+        <w:t xml:space="preserve">5. </w:t>
+      </w:r>
+      <w:r>
+        <w:t>各个跟时间相关的表，</w:t>
+      </w:r>
+      <w:r>
+        <w:rPr>
+          <w:rFonts w:hint="eastAsia"/>
+        </w:rPr>
+        <w:t>都</w:t>
+      </w:r>
+      <w:r>
+        <w:t>显示一个日期在表头，</w:t>
+      </w:r>
+      <w:r>
+        <w:rPr>
+          <w:rFonts w:hint="eastAsia"/>
+        </w:rPr>
+        <w:t>表示</w:t>
+      </w:r>
+      <w:r>
+        <w:t>是对应的表。</w:t>
+      </w:r>
+    </w:p>
+    <w:p>
+      <w:r>
+        <w:rPr>
+          <w:rFonts w:hint="eastAsia"/>
+        </w:rPr>
+        <w:t xml:space="preserve">6. </w:t>
+      </w:r>
+      <w:r>
+        <w:rPr>
+          <w:rFonts w:hint="eastAsia"/>
+        </w:rPr>
+        <w:t>查看</w:t>
+      </w:r>
+      <w:r>
+        <w:t>个人座位时，</w:t>
+      </w:r>
+      <w:r>
+        <w:rPr>
+          <w:rFonts w:hint="eastAsia"/>
+        </w:rPr>
+        <w:t>将</w:t>
+      </w:r>
+      <w:r>
+        <w:t>Day_i, seat_j , period_k</w:t>
+      </w:r>
+      <w:r>
+        <w:rPr>
+          <w:rFonts w:hint="eastAsia"/>
+        </w:rPr>
+        <w:t>转为</w:t>
+      </w:r>
+      <w:r>
+        <w:t>日期，</w:t>
+      </w:r>
+      <w:r>
+        <w:rPr>
+          <w:rFonts w:hint="eastAsia"/>
+        </w:rPr>
+        <w:t>座位</w:t>
+      </w:r>
+      <w:r>
+        <w:t>j</w:t>
+      </w:r>
+      <w:r>
+        <w:t>，</w:t>
+      </w:r>
+      <w:r>
+        <w:rPr>
+          <w:rFonts w:hint="eastAsia"/>
+        </w:rPr>
+        <w:t>几点</w:t>
+      </w:r>
+      <w:r>
+        <w:t>-</w:t>
+      </w:r>
+      <w:r>
+        <w:rPr>
+          <w:rFonts w:hint="eastAsia"/>
+        </w:rPr>
+        <w:t>几点</w:t>
+      </w:r>
+      <w:r>
+        <w:t>时间段</w:t>
+      </w:r>
+    </w:p>
+    <w:p>
+      <w:pPr>
+        <w:rPr>
+          <w:rFonts w:hint="eastAsia"/>
+        </w:rPr>
+      </w:pPr>
+      <w:r>
+        <w:t xml:space="preserve">7. </w:t>
+      </w:r>
+      <w:r>
+        <w:t>给各个页面</w:t>
+      </w:r>
+      <w:r>
+        <w:rPr>
+          <w:rFonts w:hint="eastAsia"/>
+        </w:rPr>
+        <w:t>加上</w:t>
+      </w:r>
+      <w:r>
+        <w:t>合适的跳转</w:t>
+      </w:r>
+      <w:r>
+        <w:t>，</w:t>
+      </w:r>
+      <w:r>
+        <w:rPr>
+          <w:rFonts w:hint="eastAsia"/>
+        </w:rPr>
+        <w:t>能够</w:t>
+      </w:r>
+      <w:r>
+        <w:t>由任意的界面都</w:t>
+      </w:r>
+      <w:r>
+        <w:t>跳转到各自的主界面</w:t>
+      </w:r>
+      <w:r>
+        <w:t xml:space="preserve"> // </w:t>
+      </w:r>
+      <w:r>
+        <w:rPr>
+          <w:rFonts w:hint="eastAsia"/>
+        </w:rPr>
+        <w:t>已完成</w:t>
+      </w:r>
+    </w:p>
+    <w:p>
+      <w:r>
+        <w:t xml:space="preserve">8. </w:t>
+      </w:r>
+      <w:r>
+        <w:t>团体预定原因</w:t>
+      </w:r>
+      <w:r>
+        <w:t>输入框乱码</w:t>
+      </w:r>
     </w:p>
     <w:sectPr>
       <w:pgSz w:w="11900" w:h="16840"/>

</xml_diff>

<commit_message>
update some tables and doc
</commit_message>
<xml_diff>
--- a/需求.docx
+++ b/需求.docx
@@ -1084,6 +1084,9 @@
       <w:r>
         <w:t>意思？</w:t>
       </w:r>
+      <w:r>
+        <w:t>//</w:t>
+      </w:r>
     </w:p>
     <w:p>
       <w:r>
@@ -1104,6 +1107,7 @@
       <w:r>
         <w:t xml:space="preserve"> </w:t>
       </w:r>
+      <w:proofErr w:type="spellStart"/>
       <w:r>
         <w:rPr>
           <w:rFonts w:hint="eastAsia"/>
@@ -1113,6 +1117,7 @@
       <w:r>
         <w:t>setaccess.jsp</w:t>
       </w:r>
+      <w:proofErr w:type="spellEnd"/>
       <w:r>
         <w:t>未完成。没有开启时间段</w:t>
       </w:r>
@@ -1628,6 +1633,11 @@
       </w:r>
     </w:p>
     <w:p>
+      <w:pPr>
+        <w:rPr>
+          <w:rFonts w:hint="eastAsia"/>
+        </w:rPr>
+      </w:pPr>
       <w:r>
         <w:t xml:space="preserve">3. </w:t>
       </w:r>
@@ -1672,143 +1682,192 @@
       </w:r>
       <w:r>
         <w:t>函数出错。</w:t>
+      </w:r>
+    </w:p>
+    <w:p>
+      <w:pPr>
+        <w:rPr>
+          <w:rFonts w:hint="eastAsia"/>
+        </w:rPr>
+      </w:pPr>
+      <w:r>
+        <w:rPr>
+          <w:rFonts w:hint="eastAsia"/>
+        </w:rPr>
+        <w:t xml:space="preserve">4. </w:t>
+      </w:r>
+      <w:r>
+        <w:t>团体</w:t>
+      </w:r>
+      <w:r>
+        <w:rPr>
+          <w:rFonts w:hint="eastAsia"/>
+        </w:rPr>
+        <w:t>座位</w:t>
+      </w:r>
+      <w:r>
+        <w:t>预定，</w:t>
+      </w:r>
+      <w:r>
+        <w:rPr>
+          <w:rFonts w:hint="eastAsia"/>
+        </w:rPr>
+        <w:t>没有</w:t>
+      </w:r>
+      <w:r>
+        <w:t>显示颜色变化。</w:t>
+      </w:r>
+      <w:r>
+        <w:t xml:space="preserve">// </w:t>
+      </w:r>
+      <w:r>
+        <w:rPr>
+          <w:rFonts w:hint="eastAsia"/>
+        </w:rPr>
+        <w:t>已修改</w:t>
+      </w:r>
+    </w:p>
+    <w:p>
+      <w:pPr>
+        <w:rPr>
+          <w:rFonts w:hint="eastAsia"/>
+        </w:rPr>
+      </w:pPr>
+      <w:r>
+        <w:t xml:space="preserve">5. </w:t>
+      </w:r>
+      <w:r>
+        <w:t>各个跟时间相关的表，</w:t>
+      </w:r>
+      <w:r>
+        <w:rPr>
+          <w:rFonts w:hint="eastAsia"/>
+        </w:rPr>
+        <w:t>都</w:t>
+      </w:r>
+      <w:r>
+        <w:t>显示一个日期在表头，</w:t>
+      </w:r>
+      <w:r>
+        <w:rPr>
+          <w:rFonts w:hint="eastAsia"/>
+        </w:rPr>
+        <w:t>表示</w:t>
+      </w:r>
+      <w:r>
+        <w:t>是对应的表。</w:t>
+      </w:r>
+      <w:r>
+        <w:t>//</w:t>
+      </w:r>
+      <w:r>
+        <w:rPr>
+          <w:rFonts w:hint="eastAsia"/>
+        </w:rPr>
+        <w:t>已修改</w:t>
+      </w:r>
+    </w:p>
+    <w:p>
+      <w:pPr>
+        <w:rPr>
+          <w:rFonts w:hint="eastAsia"/>
+        </w:rPr>
+      </w:pPr>
+      <w:r>
+        <w:rPr>
+          <w:rFonts w:hint="eastAsia"/>
+        </w:rPr>
+        <w:t xml:space="preserve">6. </w:t>
+      </w:r>
+      <w:r>
+        <w:rPr>
+          <w:rFonts w:hint="eastAsia"/>
+        </w:rPr>
+        <w:t>查看</w:t>
+      </w:r>
+      <w:r>
+        <w:t>个人座位时，</w:t>
+      </w:r>
+      <w:r>
+        <w:rPr>
+          <w:rFonts w:hint="eastAsia"/>
+        </w:rPr>
+        <w:t>将</w:t>
+      </w:r>
+      <w:proofErr w:type="spellStart"/>
+      <w:r>
+        <w:t>Day_i</w:t>
+      </w:r>
+      <w:proofErr w:type="spellEnd"/>
+      <w:r>
+        <w:t xml:space="preserve">, </w:t>
+      </w:r>
+      <w:proofErr w:type="spellStart"/>
+      <w:r>
+        <w:t>seat_j</w:t>
+      </w:r>
+      <w:proofErr w:type="spellEnd"/>
+      <w:r>
+        <w:t xml:space="preserve"> , </w:t>
+      </w:r>
+      <w:proofErr w:type="spellStart"/>
+      <w:r>
+        <w:t>period_k</w:t>
+      </w:r>
+      <w:proofErr w:type="spellEnd"/>
+      <w:r>
+        <w:rPr>
+          <w:rFonts w:hint="eastAsia"/>
+        </w:rPr>
+        <w:t>转为</w:t>
+      </w:r>
+      <w:r>
+        <w:t>日期，</w:t>
+      </w:r>
+      <w:r>
+        <w:rPr>
+          <w:rFonts w:hint="eastAsia"/>
+        </w:rPr>
+        <w:t>座位</w:t>
+      </w:r>
+      <w:r>
+        <w:t>j</w:t>
+      </w:r>
+      <w:r>
+        <w:t>，</w:t>
+      </w:r>
+      <w:r>
+        <w:rPr>
+          <w:rFonts w:hint="eastAsia"/>
+        </w:rPr>
+        <w:t>几点</w:t>
+      </w:r>
+      <w:r>
+        <w:t>-</w:t>
+      </w:r>
+      <w:r>
+        <w:rPr>
+          <w:rFonts w:hint="eastAsia"/>
+        </w:rPr>
+        <w:t>几点</w:t>
+      </w:r>
+      <w:r>
+        <w:t>时间段</w:t>
+      </w:r>
+      <w:r>
+        <w:t xml:space="preserve"> </w:t>
+      </w:r>
+      <w:r>
+        <w:t xml:space="preserve">// </w:t>
+      </w:r>
+      <w:r>
+        <w:rPr>
+          <w:rFonts w:hint="eastAsia"/>
+        </w:rPr>
+        <w:t>已修改</w:t>
       </w:r>
       <w:bookmarkStart w:id="0" w:name="_GoBack"/>
       <w:bookmarkEnd w:id="0"/>
-    </w:p>
-    <w:p>
-      <w:pPr>
-        <w:rPr>
-          <w:rFonts w:hint="eastAsia"/>
-        </w:rPr>
-      </w:pPr>
-      <w:r>
-        <w:rPr>
-          <w:rFonts w:hint="eastAsia"/>
-        </w:rPr>
-        <w:t xml:space="preserve">4. </w:t>
-      </w:r>
-      <w:r>
-        <w:t>团体</w:t>
-      </w:r>
-      <w:r>
-        <w:rPr>
-          <w:rFonts w:hint="eastAsia"/>
-        </w:rPr>
-        <w:t>座位</w:t>
-      </w:r>
-      <w:r>
-        <w:t>预定，</w:t>
-      </w:r>
-      <w:r>
-        <w:rPr>
-          <w:rFonts w:hint="eastAsia"/>
-        </w:rPr>
-        <w:t>没有</w:t>
-      </w:r>
-      <w:r>
-        <w:t>显示颜色变化。</w:t>
-      </w:r>
-      <w:r>
-        <w:t xml:space="preserve">// </w:t>
-      </w:r>
-      <w:r>
-        <w:rPr>
-          <w:rFonts w:hint="eastAsia"/>
-        </w:rPr>
-        <w:t>已修改</w:t>
-      </w:r>
-    </w:p>
-    <w:p>
-      <w:r>
-        <w:t xml:space="preserve">5. </w:t>
-      </w:r>
-      <w:r>
-        <w:t>各个跟时间相关的表，</w:t>
-      </w:r>
-      <w:r>
-        <w:rPr>
-          <w:rFonts w:hint="eastAsia"/>
-        </w:rPr>
-        <w:t>都</w:t>
-      </w:r>
-      <w:r>
-        <w:t>显示一个日期在表头，</w:t>
-      </w:r>
-      <w:r>
-        <w:rPr>
-          <w:rFonts w:hint="eastAsia"/>
-        </w:rPr>
-        <w:t>表示</w:t>
-      </w:r>
-      <w:r>
-        <w:t>是对应的表。</w:t>
-      </w:r>
-    </w:p>
-    <w:p>
-      <w:r>
-        <w:rPr>
-          <w:rFonts w:hint="eastAsia"/>
-        </w:rPr>
-        <w:t xml:space="preserve">6. </w:t>
-      </w:r>
-      <w:r>
-        <w:rPr>
-          <w:rFonts w:hint="eastAsia"/>
-        </w:rPr>
-        <w:t>查看</w:t>
-      </w:r>
-      <w:r>
-        <w:t>个人座位时，</w:t>
-      </w:r>
-      <w:r>
-        <w:rPr>
-          <w:rFonts w:hint="eastAsia"/>
-        </w:rPr>
-        <w:t>将</w:t>
-      </w:r>
-      <w:r>
-        <w:t>Day_i, seat_j , period_k</w:t>
-      </w:r>
-      <w:r>
-        <w:rPr>
-          <w:rFonts w:hint="eastAsia"/>
-        </w:rPr>
-        <w:t>转为</w:t>
-      </w:r>
-      <w:r>
-        <w:t>日期，</w:t>
-      </w:r>
-      <w:r>
-        <w:rPr>
-          <w:rFonts w:hint="eastAsia"/>
-        </w:rPr>
-        <w:t>座位</w:t>
-      </w:r>
-      <w:r>
-        <w:t>j</w:t>
-      </w:r>
-      <w:r>
-        <w:t>，</w:t>
-      </w:r>
-      <w:r>
-        <w:rPr>
-          <w:rFonts w:hint="eastAsia"/>
-        </w:rPr>
-        <w:t>几点</w:t>
-      </w:r>
-      <w:r>
-        <w:t>-</w:t>
-      </w:r>
-      <w:r>
-        <w:rPr>
-          <w:rFonts w:hint="eastAsia"/>
-        </w:rPr>
-        <w:t>几点</w:t>
-      </w:r>
-      <w:r>
-        <w:t>时间段</w:t>
-      </w:r>
     </w:p>
     <w:p>
       <w:pPr>

</xml_diff>

<commit_message>
update admin add group
</commit_message>
<xml_diff>
--- a/需求.docx
+++ b/需求.docx
@@ -1161,13 +1161,13 @@
       <w:r>
         <w:t>//</w:t>
       </w:r>
+    </w:p>
+    <w:p>
+      <w:r>
+        <w:t>后续优化：座位画成椅子</w:t>
+      </w:r>
       <w:bookmarkStart w:id="0" w:name="_GoBack"/>
       <w:bookmarkEnd w:id="0"/>
-    </w:p>
-    <w:p>
-      <w:r>
-        <w:t>后续优化：座位画成椅子</w:t>
-      </w:r>
     </w:p>
     <w:p/>
     <w:p>

</xml_diff>